<commit_message>
nmv 13 04 2025
</commit_message>
<xml_diff>
--- a/TS Jatai Ghanam Project/TS 5.7/TS 5.7 Ghanam Malayalam Corrections.docx
+++ b/TS Jatai Ghanam Project/TS 5.7/TS 5.7 Ghanam Malayalam Corrections.docx
@@ -92,7 +92,18 @@
           <w:szCs w:val="32"/>
           <w:u w:val="single"/>
         </w:rPr>
-        <w:t xml:space="preserve">Corrections – Observed till </w:t>
+        <w:t xml:space="preserve">Corrections – Observed </w:t>
+      </w:r>
+      <w:proofErr w:type="gramStart"/>
+      <w:r>
+        <w:rPr>
+          <w:b/>
+          <w:bCs/>
+          <w:sz w:val="32"/>
+          <w:szCs w:val="32"/>
+          <w:u w:val="single"/>
+        </w:rPr>
+        <w:t xml:space="preserve">till </w:t>
       </w:r>
       <w:r>
         <w:rPr>
@@ -105,6 +116,7 @@
         </w:rPr>
         <w:t>????</w:t>
       </w:r>
+      <w:proofErr w:type="gramEnd"/>
     </w:p>
     <w:p>
       <w:pPr>
@@ -227,6 +239,7 @@
               </w:rPr>
               <w:t>(</w:t>
             </w:r>
+            <w:proofErr w:type="gramStart"/>
             <w:r>
               <w:rPr>
                 <w:rFonts w:cs="BRH Malayalam Extra"/>
@@ -250,7 +263,16 @@
                 <w:color w:val="000000"/>
                 <w:szCs w:val="32"/>
               </w:rPr>
-              <w:t>[P4</w:t>
+              <w:t>[</w:t>
+            </w:r>
+            <w:proofErr w:type="gramEnd"/>
+            <w:r>
+              <w:rPr>
+                <w:rFonts w:cs="BRH Malayalam Extra"/>
+                <w:color w:val="000000"/>
+                <w:szCs w:val="32"/>
+              </w:rPr>
+              <w:t>P4</w:t>
             </w:r>
             <w:r>
               <w:rPr>
@@ -549,6 +571,7 @@
               </w:rPr>
               <w:t>(</w:t>
             </w:r>
+            <w:proofErr w:type="gramStart"/>
             <w:r>
               <w:rPr>
                 <w:rFonts w:cs="BRH Malayalam Extra"/>
@@ -572,7 +595,16 @@
                 <w:color w:val="000000"/>
                 <w:szCs w:val="32"/>
               </w:rPr>
-              <w:t>[P4</w:t>
+              <w:t>[</w:t>
+            </w:r>
+            <w:proofErr w:type="gramEnd"/>
+            <w:r>
+              <w:rPr>
+                <w:rFonts w:cs="BRH Malayalam Extra"/>
+                <w:color w:val="000000"/>
+                <w:szCs w:val="32"/>
+              </w:rPr>
+              <w:t>P4</w:t>
             </w:r>
             <w:r>
               <w:rPr>
@@ -870,6 +902,7 @@
               </w:rPr>
               <w:t>(</w:t>
             </w:r>
+            <w:proofErr w:type="gramStart"/>
             <w:r>
               <w:rPr>
                 <w:rFonts w:cs="BRH Malayalam Extra"/>
@@ -893,7 +926,16 @@
                 <w:color w:val="000000"/>
                 <w:szCs w:val="32"/>
               </w:rPr>
-              <w:t>[P6</w:t>
+              <w:t>[</w:t>
+            </w:r>
+            <w:proofErr w:type="gramEnd"/>
+            <w:r>
+              <w:rPr>
+                <w:rFonts w:cs="BRH Malayalam Extra"/>
+                <w:color w:val="000000"/>
+                <w:szCs w:val="32"/>
+              </w:rPr>
+              <w:t>P6</w:t>
             </w:r>
             <w:r>
               <w:rPr>
@@ -1279,6 +1321,7 @@
               </w:rPr>
               <w:t>(</w:t>
             </w:r>
+            <w:proofErr w:type="gramStart"/>
             <w:r>
               <w:rPr>
                 <w:rFonts w:cs="BRH Malayalam Extra"/>
@@ -1302,7 +1345,16 @@
                 <w:color w:val="000000"/>
                 <w:szCs w:val="32"/>
               </w:rPr>
-              <w:t>[P6</w:t>
+              <w:t>[</w:t>
+            </w:r>
+            <w:proofErr w:type="gramEnd"/>
+            <w:r>
+              <w:rPr>
+                <w:rFonts w:cs="BRH Malayalam Extra"/>
+                <w:color w:val="000000"/>
+                <w:szCs w:val="32"/>
+              </w:rPr>
+              <w:t>P6</w:t>
             </w:r>
             <w:r>
               <w:rPr>
@@ -1627,7 +1679,17 @@
                 <w:sz w:val="32"/>
                 <w:szCs w:val="32"/>
               </w:rPr>
-              <w:t>bxj—© d¡</w:t>
+              <w:t xml:space="preserve">bxj—© </w:t>
+            </w:r>
+            <w:r>
+              <w:rPr>
+                <w:rFonts w:ascii="BRH Malayalam Extra" w:hAnsi="BRH Malayalam Extra" w:cs="BRH Malayalam Extra"/>
+                <w:color w:val="000000"/>
+                <w:sz w:val="32"/>
+                <w:szCs w:val="32"/>
+                <w:highlight w:val="yellow"/>
+              </w:rPr>
+              <w:t>d¡</w:t>
             </w:r>
             <w:r>
               <w:rPr>
@@ -1725,6 +1787,7 @@
               </w:rPr>
               <w:t>(</w:t>
             </w:r>
+            <w:proofErr w:type="gramStart"/>
             <w:r>
               <w:rPr>
                 <w:rFonts w:cs="BRH Malayalam Extra"/>
@@ -1748,7 +1811,16 @@
                 <w:color w:val="000000"/>
                 <w:szCs w:val="32"/>
               </w:rPr>
-              <w:t>[P6</w:t>
+              <w:t>[</w:t>
+            </w:r>
+            <w:proofErr w:type="gramEnd"/>
+            <w:r>
+              <w:rPr>
+                <w:rFonts w:cs="BRH Malayalam Extra"/>
+                <w:color w:val="000000"/>
+                <w:szCs w:val="32"/>
+              </w:rPr>
+              <w:t>P6</w:t>
             </w:r>
             <w:r>
               <w:rPr>
@@ -1967,7 +2039,17 @@
                 <w:sz w:val="32"/>
                 <w:szCs w:val="32"/>
               </w:rPr>
-              <w:t>bxj—© d¡</w:t>
+              <w:t xml:space="preserve">bxj—© </w:t>
+            </w:r>
+            <w:r>
+              <w:rPr>
+                <w:rFonts w:ascii="BRH Malayalam Extra" w:hAnsi="BRH Malayalam Extra" w:cs="BRH Malayalam Extra"/>
+                <w:color w:val="000000"/>
+                <w:sz w:val="32"/>
+                <w:szCs w:val="32"/>
+                <w:highlight w:val="yellow"/>
+              </w:rPr>
+              <w:t>d¡</w:t>
             </w:r>
             <w:r>
               <w:rPr>
@@ -2091,7 +2173,17 @@
                 <w:sz w:val="32"/>
                 <w:szCs w:val="32"/>
               </w:rPr>
-              <w:t>bxj—© d¡</w:t>
+              <w:t xml:space="preserve">bxj—© </w:t>
+            </w:r>
+            <w:r>
+              <w:rPr>
+                <w:rFonts w:ascii="BRH Malayalam Extra" w:hAnsi="BRH Malayalam Extra" w:cs="BRH Malayalam Extra"/>
+                <w:color w:val="000000"/>
+                <w:sz w:val="32"/>
+                <w:szCs w:val="32"/>
+                <w:highlight w:val="yellow"/>
+              </w:rPr>
+              <w:t>d¡</w:t>
             </w:r>
             <w:r>
               <w:rPr>
@@ -2204,6 +2296,7 @@
               </w:rPr>
               <w:t>(</w:t>
             </w:r>
+            <w:proofErr w:type="gramStart"/>
             <w:r>
               <w:rPr>
                 <w:rFonts w:cs="BRH Malayalam Extra"/>
@@ -2227,7 +2320,16 @@
                 <w:color w:val="000000"/>
                 <w:szCs w:val="32"/>
               </w:rPr>
-              <w:t>[P6</w:t>
+              <w:t>[</w:t>
+            </w:r>
+            <w:proofErr w:type="gramEnd"/>
+            <w:r>
+              <w:rPr>
+                <w:rFonts w:cs="BRH Malayalam Extra"/>
+                <w:color w:val="000000"/>
+                <w:szCs w:val="32"/>
+              </w:rPr>
+              <w:t>P6</w:t>
             </w:r>
             <w:r>
               <w:rPr>
@@ -2631,6 +2733,7 @@
               </w:rPr>
               <w:t>(</w:t>
             </w:r>
+            <w:proofErr w:type="gramStart"/>
             <w:r>
               <w:rPr>
                 <w:rFonts w:cs="BRH Malayalam Extra"/>
@@ -2654,7 +2757,16 @@
                 <w:color w:val="000000"/>
                 <w:szCs w:val="32"/>
               </w:rPr>
-              <w:t>[P6</w:t>
+              <w:t>[</w:t>
+            </w:r>
+            <w:proofErr w:type="gramEnd"/>
+            <w:r>
+              <w:rPr>
+                <w:rFonts w:cs="BRH Malayalam Extra"/>
+                <w:color w:val="000000"/>
+                <w:szCs w:val="32"/>
+              </w:rPr>
+              <w:t>P6</w:t>
             </w:r>
             <w:r>
               <w:rPr>
@@ -2919,7 +3031,7 @@
                 <w:sz w:val="32"/>
                 <w:szCs w:val="32"/>
               </w:rPr>
-              <w:t xml:space="preserve"> ¥</w:t>
+              <w:t xml:space="preserve"> </w:t>
             </w:r>
           </w:p>
           <w:p>
@@ -2943,7 +3055,7 @@
                 <w:sz w:val="32"/>
                 <w:szCs w:val="32"/>
               </w:rPr>
-              <w:t>RõxZy—¥rx</w:t>
+              <w:t>¥RõxZy—¥rx</w:t>
             </w:r>
             <w:r>
               <w:rPr>
@@ -2997,7 +3109,18 @@
                 <w:sz w:val="32"/>
                 <w:szCs w:val="32"/>
               </w:rPr>
-              <w:t>bxj—© d¡</w:t>
+              <w:t xml:space="preserve">bxj—© </w:t>
+            </w:r>
+            <w:r>
+              <w:rPr>
+                <w:rFonts w:ascii="BRH Malayalam Extra" w:hAnsi="BRH Malayalam Extra" w:cs="BRH Malayalam Extra"/>
+                <w:color w:val="000000"/>
+                <w:sz w:val="32"/>
+                <w:szCs w:val="32"/>
+                <w:highlight w:val="green"/>
+                <w:lang w:val="en-IN"/>
+              </w:rPr>
+              <w:t>d¢</w:t>
             </w:r>
             <w:r>
               <w:rPr>
@@ -3119,6 +3242,7 @@
               </w:rPr>
               <w:t>(</w:t>
             </w:r>
+            <w:proofErr w:type="gramStart"/>
             <w:r>
               <w:rPr>
                 <w:rFonts w:cs="BRH Malayalam Extra"/>
@@ -3142,7 +3266,16 @@
                 <w:color w:val="000000"/>
                 <w:szCs w:val="32"/>
               </w:rPr>
-              <w:t>[P6</w:t>
+              <w:t>[</w:t>
+            </w:r>
+            <w:proofErr w:type="gramEnd"/>
+            <w:r>
+              <w:rPr>
+                <w:rFonts w:cs="BRH Malayalam Extra"/>
+                <w:color w:val="000000"/>
+                <w:szCs w:val="32"/>
+              </w:rPr>
+              <w:t>P6</w:t>
             </w:r>
             <w:r>
               <w:rPr>
@@ -3379,14 +3512,26 @@
                 <w:sz w:val="32"/>
                 <w:szCs w:val="32"/>
               </w:rPr>
-              <w:t>bxj—© d¡</w:t>
-            </w:r>
-            <w:r>
-              <w:rPr>
-                <w:rFonts w:ascii="BRH Malayalam Extra" w:hAnsi="BRH Malayalam Extra" w:cs="BRH Malayalam Extra"/>
-                <w:color w:val="000000"/>
-                <w:sz w:val="27"/>
-                <w:szCs w:val="32"/>
+              <w:t xml:space="preserve">bxj—© </w:t>
+            </w:r>
+            <w:r>
+              <w:rPr>
+                <w:rFonts w:ascii="BRH Malayalam Extra" w:hAnsi="BRH Malayalam Extra" w:cs="BRH Malayalam Extra"/>
+                <w:color w:val="000000"/>
+                <w:sz w:val="32"/>
+                <w:szCs w:val="32"/>
+                <w:highlight w:val="green"/>
+                <w:lang w:val="en-IN"/>
+              </w:rPr>
+              <w:t>d¢</w:t>
+            </w:r>
+            <w:r>
+              <w:rPr>
+                <w:rFonts w:ascii="BRH Malayalam Extra" w:hAnsi="BRH Malayalam Extra" w:cs="BRH Malayalam Extra"/>
+                <w:color w:val="000000"/>
+                <w:sz w:val="27"/>
+                <w:szCs w:val="32"/>
+                <w:highlight w:val="green"/>
               </w:rPr>
               <w:t>–</w:t>
             </w:r>
@@ -3512,14 +3657,26 @@
                 <w:sz w:val="32"/>
                 <w:szCs w:val="32"/>
               </w:rPr>
-              <w:t>bxj—© d¡</w:t>
-            </w:r>
-            <w:r>
-              <w:rPr>
-                <w:rFonts w:ascii="BRH Malayalam Extra" w:hAnsi="BRH Malayalam Extra" w:cs="BRH Malayalam Extra"/>
-                <w:color w:val="000000"/>
-                <w:sz w:val="27"/>
-                <w:szCs w:val="32"/>
+              <w:t xml:space="preserve">bxj—© </w:t>
+            </w:r>
+            <w:r>
+              <w:rPr>
+                <w:rFonts w:ascii="BRH Malayalam Extra" w:hAnsi="BRH Malayalam Extra" w:cs="BRH Malayalam Extra"/>
+                <w:color w:val="000000"/>
+                <w:sz w:val="32"/>
+                <w:szCs w:val="32"/>
+                <w:highlight w:val="green"/>
+                <w:lang w:val="en-IN"/>
+              </w:rPr>
+              <w:t>d¢</w:t>
+            </w:r>
+            <w:r>
+              <w:rPr>
+                <w:rFonts w:ascii="BRH Malayalam Extra" w:hAnsi="BRH Malayalam Extra" w:cs="BRH Malayalam Extra"/>
+                <w:color w:val="000000"/>
+                <w:sz w:val="27"/>
+                <w:szCs w:val="32"/>
+                <w:highlight w:val="green"/>
               </w:rPr>
               <w:t>–</w:t>
             </w:r>
@@ -3640,6 +3797,7 @@
               <w:lastRenderedPageBreak/>
               <w:t>(</w:t>
             </w:r>
+            <w:proofErr w:type="gramStart"/>
             <w:r>
               <w:rPr>
                 <w:rFonts w:cs="BRH Malayalam Extra"/>
@@ -3663,7 +3821,16 @@
                 <w:color w:val="000000"/>
                 <w:szCs w:val="32"/>
               </w:rPr>
-              <w:t>[P8</w:t>
+              <w:t>[</w:t>
+            </w:r>
+            <w:proofErr w:type="gramEnd"/>
+            <w:r>
+              <w:rPr>
+                <w:rFonts w:cs="BRH Malayalam Extra"/>
+                <w:color w:val="000000"/>
+                <w:szCs w:val="32"/>
+              </w:rPr>
+              <w:t>P8</w:t>
             </w:r>
             <w:r>
               <w:rPr>
@@ -4227,6 +4394,7 @@
               </w:rPr>
               <w:t>(</w:t>
             </w:r>
+            <w:proofErr w:type="gramStart"/>
             <w:r>
               <w:rPr>
                 <w:rFonts w:cs="BRH Malayalam Extra"/>
@@ -4250,7 +4418,16 @@
                 <w:color w:val="000000"/>
                 <w:szCs w:val="32"/>
               </w:rPr>
-              <w:t>[P8</w:t>
+              <w:t>[</w:t>
+            </w:r>
+            <w:proofErr w:type="gramEnd"/>
+            <w:r>
+              <w:rPr>
+                <w:rFonts w:cs="BRH Malayalam Extra"/>
+                <w:color w:val="000000"/>
+                <w:szCs w:val="32"/>
+              </w:rPr>
+              <w:t>P8</w:t>
             </w:r>
             <w:r>
               <w:rPr>
@@ -4742,6 +4919,7 @@
               </w:rPr>
               <w:t>(</w:t>
             </w:r>
+            <w:proofErr w:type="gramStart"/>
             <w:r>
               <w:rPr>
                 <w:rFonts w:cs="BRH Malayalam Extra"/>
@@ -4765,7 +4943,16 @@
                 <w:color w:val="000000"/>
                 <w:szCs w:val="32"/>
               </w:rPr>
-              <w:t>[P8</w:t>
+              <w:t>[</w:t>
+            </w:r>
+            <w:proofErr w:type="gramEnd"/>
+            <w:r>
+              <w:rPr>
+                <w:rFonts w:cs="BRH Malayalam Extra"/>
+                <w:color w:val="000000"/>
+                <w:szCs w:val="32"/>
+              </w:rPr>
+              <w:t>P8</w:t>
             </w:r>
             <w:r>
               <w:rPr>
@@ -5057,6 +5244,7 @@
               </w:rPr>
               <w:t>(</w:t>
             </w:r>
+            <w:proofErr w:type="gramStart"/>
             <w:r>
               <w:rPr>
                 <w:rFonts w:cs="BRH Malayalam Extra"/>
@@ -5080,7 +5268,16 @@
                 <w:color w:val="000000"/>
                 <w:szCs w:val="32"/>
               </w:rPr>
-              <w:t>[P8</w:t>
+              <w:t>[</w:t>
+            </w:r>
+            <w:proofErr w:type="gramEnd"/>
+            <w:r>
+              <w:rPr>
+                <w:rFonts w:cs="BRH Malayalam Extra"/>
+                <w:color w:val="000000"/>
+                <w:szCs w:val="32"/>
+              </w:rPr>
+              <w:t>P8</w:t>
             </w:r>
             <w:r>
               <w:rPr>
@@ -5663,6 +5860,7 @@
               </w:rPr>
               <w:t>(</w:t>
             </w:r>
+            <w:proofErr w:type="gramStart"/>
             <w:r>
               <w:rPr>
                 <w:rFonts w:cs="BRH Malayalam Extra"/>
@@ -5686,7 +5884,16 @@
                 <w:color w:val="000000"/>
                 <w:szCs w:val="32"/>
               </w:rPr>
-              <w:t>[P8</w:t>
+              <w:t>[</w:t>
+            </w:r>
+            <w:proofErr w:type="gramEnd"/>
+            <w:r>
+              <w:rPr>
+                <w:rFonts w:cs="BRH Malayalam Extra"/>
+                <w:color w:val="000000"/>
+                <w:szCs w:val="32"/>
+              </w:rPr>
+              <w:t>P8</w:t>
             </w:r>
             <w:r>
               <w:rPr>
@@ -6220,6 +6427,7 @@
               </w:rPr>
               <w:t>(</w:t>
             </w:r>
+            <w:proofErr w:type="gramStart"/>
             <w:r>
               <w:rPr>
                 <w:rFonts w:cs="BRH Malayalam Extra"/>
@@ -6243,7 +6451,16 @@
                 <w:color w:val="000000"/>
                 <w:szCs w:val="32"/>
               </w:rPr>
-              <w:t>[P8</w:t>
+              <w:t>[</w:t>
+            </w:r>
+            <w:proofErr w:type="gramEnd"/>
+            <w:r>
+              <w:rPr>
+                <w:rFonts w:cs="BRH Malayalam Extra"/>
+                <w:color w:val="000000"/>
+                <w:szCs w:val="32"/>
+              </w:rPr>
+              <w:t>P8</w:t>
             </w:r>
             <w:r>
               <w:rPr>
@@ -6556,6 +6773,7 @@
               </w:rPr>
               <w:t>(</w:t>
             </w:r>
+            <w:proofErr w:type="gramStart"/>
             <w:r>
               <w:rPr>
                 <w:rFonts w:cs="BRH Malayalam Extra"/>
@@ -6579,7 +6797,16 @@
                 <w:color w:val="000000"/>
                 <w:szCs w:val="32"/>
               </w:rPr>
-              <w:t>[P19</w:t>
+              <w:t>[</w:t>
+            </w:r>
+            <w:proofErr w:type="gramEnd"/>
+            <w:r>
+              <w:rPr>
+                <w:rFonts w:cs="BRH Malayalam Extra"/>
+                <w:color w:val="000000"/>
+                <w:szCs w:val="32"/>
+              </w:rPr>
+              <w:t>P19</w:t>
             </w:r>
             <w:r>
               <w:rPr>
@@ -7100,6 +7327,7 @@
               <w:lastRenderedPageBreak/>
               <w:t>(</w:t>
             </w:r>
+            <w:proofErr w:type="gramStart"/>
             <w:r>
               <w:rPr>
                 <w:rFonts w:cs="BRH Malayalam Extra"/>
@@ -7123,7 +7351,16 @@
                 <w:color w:val="000000"/>
                 <w:szCs w:val="32"/>
               </w:rPr>
-              <w:t>[P19</w:t>
+              <w:t>[</w:t>
+            </w:r>
+            <w:proofErr w:type="gramEnd"/>
+            <w:r>
+              <w:rPr>
+                <w:rFonts w:cs="BRH Malayalam Extra"/>
+                <w:color w:val="000000"/>
+                <w:szCs w:val="32"/>
+              </w:rPr>
+              <w:t>P19</w:t>
             </w:r>
             <w:r>
               <w:rPr>
@@ -7639,6 +7876,7 @@
               </w:rPr>
               <w:t>(</w:t>
             </w:r>
+            <w:proofErr w:type="gramStart"/>
             <w:r>
               <w:rPr>
                 <w:rFonts w:cs="BRH Malayalam Extra"/>
@@ -7662,7 +7900,16 @@
                 <w:color w:val="000000"/>
                 <w:szCs w:val="32"/>
               </w:rPr>
-              <w:t>[P19</w:t>
+              <w:t>[</w:t>
+            </w:r>
+            <w:proofErr w:type="gramEnd"/>
+            <w:r>
+              <w:rPr>
+                <w:rFonts w:cs="BRH Malayalam Extra"/>
+                <w:color w:val="000000"/>
+                <w:szCs w:val="32"/>
+              </w:rPr>
+              <w:t>P19</w:t>
             </w:r>
             <w:r>
               <w:rPr>
@@ -8118,6 +8365,7 @@
               </w:rPr>
               <w:t>(</w:t>
             </w:r>
+            <w:proofErr w:type="gramStart"/>
             <w:r>
               <w:rPr>
                 <w:rFonts w:cs="BRH Malayalam Extra"/>
@@ -8141,7 +8389,16 @@
                 <w:color w:val="000000"/>
                 <w:szCs w:val="32"/>
               </w:rPr>
-              <w:t>[P19</w:t>
+              <w:t>[</w:t>
+            </w:r>
+            <w:proofErr w:type="gramEnd"/>
+            <w:r>
+              <w:rPr>
+                <w:rFonts w:cs="BRH Malayalam Extra"/>
+                <w:color w:val="000000"/>
+                <w:szCs w:val="32"/>
+              </w:rPr>
+              <w:t>P19</w:t>
             </w:r>
             <w:r>
               <w:rPr>
@@ -8450,6 +8707,7 @@
               <w:lastRenderedPageBreak/>
               <w:t>(</w:t>
             </w:r>
+            <w:proofErr w:type="gramStart"/>
             <w:r>
               <w:rPr>
                 <w:rFonts w:cs="BRH Malayalam Extra"/>
@@ -8473,7 +8731,16 @@
                 <w:color w:val="000000"/>
                 <w:szCs w:val="32"/>
               </w:rPr>
-              <w:t>[P19</w:t>
+              <w:t>[</w:t>
+            </w:r>
+            <w:proofErr w:type="gramEnd"/>
+            <w:r>
+              <w:rPr>
+                <w:rFonts w:cs="BRH Malayalam Extra"/>
+                <w:color w:val="000000"/>
+                <w:szCs w:val="32"/>
+              </w:rPr>
+              <w:t>P19</w:t>
             </w:r>
             <w:r>
               <w:rPr>
@@ -9003,6 +9270,7 @@
               <w:lastRenderedPageBreak/>
               <w:t>(</w:t>
             </w:r>
+            <w:proofErr w:type="gramStart"/>
             <w:r>
               <w:rPr>
                 <w:rFonts w:cs="BRH Malayalam Extra"/>
@@ -9026,7 +9294,16 @@
                 <w:color w:val="000000"/>
                 <w:szCs w:val="32"/>
               </w:rPr>
-              <w:t>[P19</w:t>
+              <w:t>[</w:t>
+            </w:r>
+            <w:proofErr w:type="gramEnd"/>
+            <w:r>
+              <w:rPr>
+                <w:rFonts w:cs="BRH Malayalam Extra"/>
+                <w:color w:val="000000"/>
+                <w:szCs w:val="32"/>
+              </w:rPr>
+              <w:t>P19</w:t>
             </w:r>
             <w:r>
               <w:rPr>
@@ -9536,6 +9813,7 @@
               </w:rPr>
               <w:t>(</w:t>
             </w:r>
+            <w:proofErr w:type="gramStart"/>
             <w:r>
               <w:rPr>
                 <w:rFonts w:cs="BRH Malayalam Extra"/>
@@ -9559,7 +9837,16 @@
                 <w:color w:val="000000"/>
                 <w:szCs w:val="32"/>
               </w:rPr>
-              <w:t>[P19</w:t>
+              <w:t>[</w:t>
+            </w:r>
+            <w:proofErr w:type="gramEnd"/>
+            <w:r>
+              <w:rPr>
+                <w:rFonts w:cs="BRH Malayalam Extra"/>
+                <w:color w:val="000000"/>
+                <w:szCs w:val="32"/>
+              </w:rPr>
+              <w:t>P19</w:t>
             </w:r>
             <w:r>
               <w:rPr>
@@ -10015,6 +10302,7 @@
               </w:rPr>
               <w:t>(</w:t>
             </w:r>
+            <w:proofErr w:type="gramStart"/>
             <w:r>
               <w:rPr>
                 <w:rFonts w:cs="BRH Malayalam Extra"/>
@@ -10038,7 +10326,16 @@
                 <w:color w:val="000000"/>
                 <w:szCs w:val="32"/>
               </w:rPr>
-              <w:t>[P19</w:t>
+              <w:t>[</w:t>
+            </w:r>
+            <w:proofErr w:type="gramEnd"/>
+            <w:r>
+              <w:rPr>
+                <w:rFonts w:cs="BRH Malayalam Extra"/>
+                <w:color w:val="000000"/>
+                <w:szCs w:val="32"/>
+              </w:rPr>
+              <w:t>P19</w:t>
             </w:r>
             <w:r>
               <w:rPr>
@@ -12533,6 +12830,7 @@
               <w:lastRenderedPageBreak/>
               <w:t>(</w:t>
             </w:r>
+            <w:proofErr w:type="gramStart"/>
             <w:r>
               <w:rPr>
                 <w:rFonts w:cs="BRH Malayalam Extra"/>
@@ -12556,7 +12854,16 @@
                 <w:color w:val="000000"/>
                 <w:szCs w:val="32"/>
               </w:rPr>
-              <w:t>[P40</w:t>
+              <w:t>[</w:t>
+            </w:r>
+            <w:proofErr w:type="gramEnd"/>
+            <w:r>
+              <w:rPr>
+                <w:rFonts w:cs="BRH Malayalam Extra"/>
+                <w:color w:val="000000"/>
+                <w:szCs w:val="32"/>
+              </w:rPr>
+              <w:t>P40</w:t>
             </w:r>
             <w:r>
               <w:rPr>
@@ -12870,6 +13177,7 @@
               </w:rPr>
               <w:t>(</w:t>
             </w:r>
+            <w:proofErr w:type="gramStart"/>
             <w:r>
               <w:rPr>
                 <w:rFonts w:cs="BRH Malayalam Extra"/>
@@ -12893,7 +13201,16 @@
                 <w:color w:val="000000"/>
                 <w:szCs w:val="32"/>
               </w:rPr>
-              <w:t>[P40</w:t>
+              <w:t>[</w:t>
+            </w:r>
+            <w:proofErr w:type="gramEnd"/>
+            <w:r>
+              <w:rPr>
+                <w:rFonts w:cs="BRH Malayalam Extra"/>
+                <w:color w:val="000000"/>
+                <w:szCs w:val="32"/>
+              </w:rPr>
+              <w:t>P40</w:t>
             </w:r>
             <w:r>
               <w:rPr>
@@ -13334,6 +13651,7 @@
               </w:rPr>
               <w:t>(</w:t>
             </w:r>
+            <w:proofErr w:type="gramStart"/>
             <w:r>
               <w:rPr>
                 <w:rFonts w:cs="BRH Malayalam Extra"/>
@@ -13357,7 +13675,16 @@
                 <w:color w:val="000000"/>
                 <w:szCs w:val="32"/>
               </w:rPr>
-              <w:t>[P40</w:t>
+              <w:t>[</w:t>
+            </w:r>
+            <w:proofErr w:type="gramEnd"/>
+            <w:r>
+              <w:rPr>
+                <w:rFonts w:cs="BRH Malayalam Extra"/>
+                <w:color w:val="000000"/>
+                <w:szCs w:val="32"/>
+              </w:rPr>
+              <w:t>P40</w:t>
             </w:r>
             <w:r>
               <w:rPr>
@@ -13647,6 +13974,7 @@
               </w:rPr>
               <w:t>(</w:t>
             </w:r>
+            <w:proofErr w:type="gramStart"/>
             <w:r>
               <w:rPr>
                 <w:rFonts w:cs="BRH Malayalam Extra"/>
@@ -13670,7 +13998,16 @@
                 <w:color w:val="000000"/>
                 <w:szCs w:val="32"/>
               </w:rPr>
-              <w:t>[P40</w:t>
+              <w:t>[</w:t>
+            </w:r>
+            <w:proofErr w:type="gramEnd"/>
+            <w:r>
+              <w:rPr>
+                <w:rFonts w:cs="BRH Malayalam Extra"/>
+                <w:color w:val="000000"/>
+                <w:szCs w:val="32"/>
+              </w:rPr>
+              <w:t>P40</w:t>
             </w:r>
             <w:r>
               <w:rPr>
@@ -14105,6 +14442,7 @@
               </w:rPr>
               <w:t>(</w:t>
             </w:r>
+            <w:proofErr w:type="gramStart"/>
             <w:r>
               <w:rPr>
                 <w:rFonts w:cs="BRH Malayalam Extra"/>
@@ -14128,7 +14466,16 @@
                 <w:color w:val="000000"/>
                 <w:szCs w:val="32"/>
               </w:rPr>
-              <w:t>[P40</w:t>
+              <w:t>[</w:t>
+            </w:r>
+            <w:proofErr w:type="gramEnd"/>
+            <w:r>
+              <w:rPr>
+                <w:rFonts w:cs="BRH Malayalam Extra"/>
+                <w:color w:val="000000"/>
+                <w:szCs w:val="32"/>
+              </w:rPr>
+              <w:t>P40</w:t>
             </w:r>
             <w:r>
               <w:rPr>
@@ -14396,6 +14743,7 @@
               </w:rPr>
               <w:t>(</w:t>
             </w:r>
+            <w:proofErr w:type="gramStart"/>
             <w:r>
               <w:rPr>
                 <w:rFonts w:cs="BRH Malayalam Extra"/>
@@ -14419,7 +14767,16 @@
                 <w:color w:val="000000"/>
                 <w:szCs w:val="32"/>
               </w:rPr>
-              <w:t>[P40</w:t>
+              <w:t>[</w:t>
+            </w:r>
+            <w:proofErr w:type="gramEnd"/>
+            <w:r>
+              <w:rPr>
+                <w:rFonts w:cs="BRH Malayalam Extra"/>
+                <w:color w:val="000000"/>
+                <w:szCs w:val="32"/>
+              </w:rPr>
+              <w:t>P40</w:t>
             </w:r>
             <w:r>
               <w:rPr>
@@ -14781,6 +15138,7 @@
               </w:rPr>
               <w:t>(</w:t>
             </w:r>
+            <w:proofErr w:type="gramStart"/>
             <w:r>
               <w:rPr>
                 <w:rFonts w:cs="BRH Malayalam Extra"/>
@@ -14804,7 +15162,16 @@
                 <w:color w:val="000000"/>
                 <w:szCs w:val="32"/>
               </w:rPr>
-              <w:t>[P40</w:t>
+              <w:t>[</w:t>
+            </w:r>
+            <w:proofErr w:type="gramEnd"/>
+            <w:r>
+              <w:rPr>
+                <w:rFonts w:cs="BRH Malayalam Extra"/>
+                <w:color w:val="000000"/>
+                <w:szCs w:val="32"/>
+              </w:rPr>
+              <w:t>P40</w:t>
             </w:r>
             <w:r>
               <w:rPr>
@@ -15082,6 +15449,7 @@
               </w:rPr>
               <w:t>(</w:t>
             </w:r>
+            <w:proofErr w:type="gramStart"/>
             <w:r>
               <w:rPr>
                 <w:rFonts w:cs="BRH Malayalam Extra"/>
@@ -15105,7 +15473,16 @@
                 <w:color w:val="000000"/>
                 <w:szCs w:val="32"/>
               </w:rPr>
-              <w:t>[P40</w:t>
+              <w:t>[</w:t>
+            </w:r>
+            <w:proofErr w:type="gramEnd"/>
+            <w:r>
+              <w:rPr>
+                <w:rFonts w:cs="BRH Malayalam Extra"/>
+                <w:color w:val="000000"/>
+                <w:szCs w:val="32"/>
+              </w:rPr>
+              <w:t>P40</w:t>
             </w:r>
             <w:r>
               <w:rPr>
@@ -16820,7 +17197,6 @@
   <w:style w:type="character" w:default="1" w:styleId="DefaultParagraphFont">
     <w:name w:val="Default Paragraph Font"/>
     <w:uiPriority w:val="1"/>
-    <w:semiHidden/>
     <w:unhideWhenUsed/>
   </w:style>
   <w:style w:type="table" w:default="1" w:styleId="TableNormal">

</xml_diff>